<commit_message>
UC1 usecase + AD opdateret
</commit_message>
<xml_diff>
--- a/Dokumentation/UC1/Formel Usecase 001 - Bestil kørsel.docx
+++ b/Dokumentation/UC1/Formel Usecase 001 - Bestil kørsel.docx
@@ -1,6 +1,6 @@
 
 <file path=word/document.xml><?xml version="1.0" encoding="utf-8"?>
-<w:document xmlns:wpc="http://schemas.microsoft.com/office/word/2010/wordprocessingCanvas" xmlns:cx="http://schemas.microsoft.com/office/drawing/2014/chartex" xmlns:cx1="http://schemas.microsoft.com/office/drawing/2015/9/8/chartex" xmlns:cx2="http://schemas.microsoft.com/office/drawing/2015/10/21/chartex" xmlns:mc="http://schemas.openxmlformats.org/markup-compatibility/2006" xmlns:o="urn:schemas-microsoft-com:office:office" xmlns:r="http://schemas.openxmlformats.org/officeDocument/2006/relationships" xmlns:m="http://schemas.openxmlformats.org/officeDocument/2006/math" xmlns:v="urn:schemas-microsoft-com:vml" xmlns:wp14="http://schemas.microsoft.com/office/word/2010/wordprocessingDrawing" xmlns:wp="http://schemas.openxmlformats.org/drawingml/2006/wordprocessingDrawing" xmlns:w10="urn:schemas-microsoft-com:office:word" xmlns:w="http://schemas.openxmlformats.org/wordprocessingml/2006/main" xmlns:w14="http://schemas.microsoft.com/office/word/2010/wordml" xmlns:w15="http://schemas.microsoft.com/office/word/2012/wordml" xmlns:w16se="http://schemas.microsoft.com/office/word/2015/wordml/symex" xmlns:wpg="http://schemas.microsoft.com/office/word/2010/wordprocessingGroup" xmlns:wpi="http://schemas.microsoft.com/office/word/2010/wordprocessingInk" xmlns:wne="http://schemas.microsoft.com/office/word/2006/wordml" xmlns:wps="http://schemas.microsoft.com/office/word/2010/wordprocessingShape" mc:Ignorable="w14 w15 w16se wp14">
+<w:document xmlns:wpc="http://schemas.microsoft.com/office/word/2010/wordprocessingCanvas" xmlns:mc="http://schemas.openxmlformats.org/markup-compatibility/2006" xmlns:o="urn:schemas-microsoft-com:office:office" xmlns:r="http://schemas.openxmlformats.org/officeDocument/2006/relationships" xmlns:m="http://schemas.openxmlformats.org/officeDocument/2006/math" xmlns:v="urn:schemas-microsoft-com:vml" xmlns:wp14="http://schemas.microsoft.com/office/word/2010/wordprocessingDrawing" xmlns:wp="http://schemas.openxmlformats.org/drawingml/2006/wordprocessingDrawing" xmlns:w10="urn:schemas-microsoft-com:office:word" xmlns:w="http://schemas.openxmlformats.org/wordprocessingml/2006/main" xmlns:w14="http://schemas.microsoft.com/office/word/2010/wordml" xmlns:w15="http://schemas.microsoft.com/office/word/2012/wordml" xmlns:wpg="http://schemas.microsoft.com/office/word/2010/wordprocessingGroup" xmlns:wpi="http://schemas.microsoft.com/office/word/2010/wordprocessingInk" xmlns:wne="http://schemas.microsoft.com/office/word/2006/wordml" xmlns:wps="http://schemas.microsoft.com/office/word/2010/wordprocessingShape" mc:Ignorable="w14 w15 wp14">
   <w:body>
     <w:p>
       <w:pPr>
@@ -72,32 +72,34 @@
     <w:p>
       <w:proofErr w:type="spellStart"/>
       <w:r>
-        <w:t>Midttraffik</w:t>
+        <w:t>MidtTraffik</w:t>
       </w:r>
       <w:proofErr w:type="spellEnd"/>
       <w:r>
-        <w:t xml:space="preserve"> er </w:t>
-      </w:r>
-      <w:proofErr w:type="spellStart"/>
-      <w:r>
-        <w:t>interreseret</w:t>
-      </w:r>
-      <w:proofErr w:type="spellEnd"/>
-      <w:r>
-        <w:t xml:space="preserve"> i at bestillingen foregår korrekt</w:t>
-      </w:r>
-    </w:p>
-    <w:p>
-      <w:r>
-        <w:t xml:space="preserve">Brugeren er </w:t>
-      </w:r>
-      <w:proofErr w:type="spellStart"/>
-      <w:r>
-        <w:t>interreseret</w:t>
-      </w:r>
-      <w:proofErr w:type="spellEnd"/>
-      <w:r>
-        <w:t xml:space="preserve"> i at bestillingen foregår korrekt.</w:t>
+        <w:t xml:space="preserve"> er inte</w:t>
+      </w:r>
+      <w:r>
+        <w:t>res</w:t>
+      </w:r>
+      <w:r>
+        <w:t>s</w:t>
+      </w:r>
+      <w:r>
+        <w:t>eret i at bestillingen foregår korrekt</w:t>
+      </w:r>
+    </w:p>
+    <w:p>
+      <w:r>
+        <w:t>Brugeren er inter</w:t>
+      </w:r>
+      <w:r>
+        <w:t>es</w:t>
+      </w:r>
+      <w:r>
+        <w:t>s</w:t>
+      </w:r>
+      <w:r>
+        <w:t>eret i at bestillingen foregår korrekt.</w:t>
       </w:r>
     </w:p>
     <w:p>
@@ -239,6 +241,12 @@
         </w:rPr>
         <w:t>Brugeren indtaster de påkrævede oplysninger</w:t>
       </w:r>
+      <w:r>
+        <w:rPr>
+          <w:rFonts w:asciiTheme="minorHAnsi" w:hAnsiTheme="minorHAnsi"/>
+        </w:rPr>
+        <w:t xml:space="preserve"> til udregning af pris</w:t>
+      </w:r>
     </w:p>
     <w:p>
       <w:pPr>
@@ -256,7 +264,7 @@
         <w:rPr>
           <w:rFonts w:asciiTheme="minorHAnsi" w:hAnsiTheme="minorHAnsi"/>
         </w:rPr>
-        <w:t>Systemet validerer oplysningerne</w:t>
+        <w:t>Brugeren anmoder om at få udregnet prisen</w:t>
       </w:r>
     </w:p>
     <w:p>
@@ -275,7 +283,7 @@
         <w:rPr>
           <w:rFonts w:asciiTheme="minorHAnsi" w:hAnsiTheme="minorHAnsi"/>
         </w:rPr>
-        <w:t>Systemet beregner prisen for den angive kørsel</w:t>
+        <w:t>Systemet validerer oplysningerne</w:t>
       </w:r>
     </w:p>
     <w:p>
@@ -294,7 +302,7 @@
         <w:rPr>
           <w:rFonts w:asciiTheme="minorHAnsi" w:hAnsiTheme="minorHAnsi"/>
         </w:rPr>
-        <w:t>Systemet angiver at der er en udregning i gang.</w:t>
+        <w:t>Systemet beregner prisen for den angive kørsel</w:t>
       </w:r>
     </w:p>
     <w:p>
@@ -313,7 +321,13 @@
         <w:rPr>
           <w:rFonts w:asciiTheme="minorHAnsi" w:hAnsiTheme="minorHAnsi"/>
         </w:rPr>
-        <w:t>Systemet giver brugeren besked om pris.</w:t>
+        <w:t>Systemet angive</w:t>
+      </w:r>
+      <w:r>
+        <w:rPr>
+          <w:rFonts w:asciiTheme="minorHAnsi" w:hAnsiTheme="minorHAnsi"/>
+        </w:rPr>
+        <w:t>r at der er en udregning i gang</w:t>
       </w:r>
     </w:p>
     <w:p>
@@ -332,7 +346,13 @@
         <w:rPr>
           <w:rFonts w:asciiTheme="minorHAnsi" w:hAnsiTheme="minorHAnsi"/>
         </w:rPr>
-        <w:t>Brugeren accepterer den angivne kørsel</w:t>
+        <w:t>Systeme</w:t>
+      </w:r>
+      <w:r>
+        <w:rPr>
+          <w:rFonts w:asciiTheme="minorHAnsi" w:hAnsiTheme="minorHAnsi"/>
+        </w:rPr>
+        <w:t>t giver brugeren besked om pris</w:t>
       </w:r>
     </w:p>
     <w:p>
@@ -351,7 +371,7 @@
         <w:rPr>
           <w:rFonts w:asciiTheme="minorHAnsi" w:hAnsiTheme="minorHAnsi"/>
         </w:rPr>
-        <w:t>Systemet registrerer den bestilte kørsel i systemet.</w:t>
+        <w:t>Brugeren indtaster manglende oplysninger</w:t>
       </w:r>
     </w:p>
     <w:p>
@@ -370,7 +390,57 @@
         <w:rPr>
           <w:rFonts w:asciiTheme="minorHAnsi" w:hAnsiTheme="minorHAnsi"/>
         </w:rPr>
-        <w:t>Systemet giver brugeren besked om succesfuld bestilling.</w:t>
+        <w:t>Brugeren accepterer den angivne kørsel</w:t>
+      </w:r>
+    </w:p>
+    <w:p>
+      <w:pPr>
+        <w:pStyle w:val="NormalWeb"/>
+        <w:numPr>
+          <w:ilvl w:val="0"/>
+          <w:numId w:val="1"/>
+        </w:numPr>
+        <w:rPr>
+          <w:rFonts w:asciiTheme="minorHAnsi" w:hAnsiTheme="minorHAnsi"/>
+          <w:color w:val="A6A6A6" w:themeColor="background1" w:themeShade="A6"/>
+        </w:rPr>
+      </w:pPr>
+      <w:r>
+        <w:rPr>
+          <w:rFonts w:asciiTheme="minorHAnsi" w:hAnsiTheme="minorHAnsi"/>
+        </w:rPr>
+        <w:t>Systemet registrerer</w:t>
+      </w:r>
+      <w:r>
+        <w:rPr>
+          <w:rFonts w:asciiTheme="minorHAnsi" w:hAnsiTheme="minorHAnsi"/>
+        </w:rPr>
+        <w:t xml:space="preserve"> den bestilte kørsel i systemet</w:t>
+      </w:r>
+    </w:p>
+    <w:p>
+      <w:pPr>
+        <w:pStyle w:val="NormalWeb"/>
+        <w:numPr>
+          <w:ilvl w:val="0"/>
+          <w:numId w:val="1"/>
+        </w:numPr>
+        <w:rPr>
+          <w:rFonts w:asciiTheme="minorHAnsi" w:hAnsiTheme="minorHAnsi"/>
+          <w:color w:val="A6A6A6" w:themeColor="background1" w:themeShade="A6"/>
+        </w:rPr>
+      </w:pPr>
+      <w:r>
+        <w:rPr>
+          <w:rFonts w:asciiTheme="minorHAnsi" w:hAnsiTheme="minorHAnsi"/>
+        </w:rPr>
+        <w:t xml:space="preserve">Systemet giver brugeren </w:t>
+      </w:r>
+      <w:r>
+        <w:rPr>
+          <w:rFonts w:asciiTheme="minorHAnsi" w:hAnsiTheme="minorHAnsi"/>
+        </w:rPr>
+        <w:t>besked om succesfuld bestilling</w:t>
       </w:r>
     </w:p>
     <w:p>
@@ -483,7 +553,8 @@
         <w:rPr>
           <w:rFonts w:asciiTheme="minorHAnsi" w:hAnsiTheme="minorHAnsi"/>
         </w:rPr>
-        <w:t>5</w:t>
+        <w:lastRenderedPageBreak/>
+        <w:t>6</w:t>
       </w:r>
       <w:r>
         <w:rPr>
@@ -527,21 +598,19 @@
         <w:rPr>
           <w:rFonts w:asciiTheme="minorHAnsi" w:hAnsiTheme="minorHAnsi"/>
         </w:rPr>
-        <w:t xml:space="preserve">Systemet kommer med </w:t>
-      </w:r>
-      <w:proofErr w:type="spellStart"/>
-      <w:r>
-        <w:rPr>
-          <w:rFonts w:asciiTheme="minorHAnsi" w:hAnsiTheme="minorHAnsi"/>
-        </w:rPr>
-        <w:t>fejlmeddelse</w:t>
-      </w:r>
-      <w:proofErr w:type="spellEnd"/>
-      <w:r>
-        <w:rPr>
-          <w:rFonts w:asciiTheme="minorHAnsi" w:hAnsiTheme="minorHAnsi"/>
-        </w:rPr>
-        <w:t xml:space="preserve"> der </w:t>
+        <w:t>Systemet kommer med fejlmeddel</w:t>
+      </w:r>
+      <w:r>
+        <w:rPr>
+          <w:rFonts w:asciiTheme="minorHAnsi" w:hAnsiTheme="minorHAnsi"/>
+        </w:rPr>
+        <w:t>el</w:t>
+      </w:r>
+      <w:r>
+        <w:rPr>
+          <w:rFonts w:asciiTheme="minorHAnsi" w:hAnsiTheme="minorHAnsi"/>
+        </w:rPr>
+        <w:t xml:space="preserve">se der </w:t>
       </w:r>
       <w:r>
         <w:rPr>
@@ -571,7 +640,6 @@
         <w:rPr>
           <w:rFonts w:asciiTheme="minorHAnsi" w:hAnsiTheme="minorHAnsi"/>
         </w:rPr>
-        <w:lastRenderedPageBreak/>
         <w:t>Hovedscenariet fortsættes fra pkt. 4.</w:t>
       </w:r>
     </w:p>
@@ -586,7 +654,13 @@
         <w:rPr>
           <w:rFonts w:asciiTheme="minorHAnsi" w:hAnsiTheme="minorHAnsi"/>
         </w:rPr>
-        <w:t>9a. hvis brugeren ikke accepterer den angivne pris</w:t>
+        <w:t>11</w:t>
+      </w:r>
+      <w:r>
+        <w:rPr>
+          <w:rFonts w:asciiTheme="minorHAnsi" w:hAnsiTheme="minorHAnsi"/>
+        </w:rPr>
+        <w:t>a. hvis brugeren ikke accepterer den angivne pris</w:t>
       </w:r>
     </w:p>
     <w:p>
@@ -626,8 +700,6 @@
         </w:rPr>
         <w:t>Systemet lukker bestillingsformularen</w:t>
       </w:r>
-      <w:bookmarkStart w:id="0" w:name="_GoBack"/>
-      <w:bookmarkEnd w:id="0"/>
     </w:p>
     <w:p>
       <w:pPr>
@@ -761,7 +833,12 @@
     </w:p>
     <w:p>
       <w:r>
-        <w:t>N/A</w:t>
+        <w:t>N/</w:t>
+      </w:r>
+      <w:bookmarkStart w:id="0" w:name="_GoBack"/>
+      <w:bookmarkEnd w:id="0"/>
+      <w:r>
+        <w:t>A</w:t>
       </w:r>
     </w:p>
     <w:sectPr>
@@ -775,7 +852,7 @@
 </file>
 
 <file path=word/numbering.xml><?xml version="1.0" encoding="utf-8"?>
-<w:numbering xmlns:wpc="http://schemas.microsoft.com/office/word/2010/wordprocessingCanvas" xmlns:cx="http://schemas.microsoft.com/office/drawing/2014/chartex" xmlns:cx1="http://schemas.microsoft.com/office/drawing/2015/9/8/chartex" xmlns:cx2="http://schemas.microsoft.com/office/drawing/2015/10/21/chartex" xmlns:mc="http://schemas.openxmlformats.org/markup-compatibility/2006" xmlns:o="urn:schemas-microsoft-com:office:office" xmlns:r="http://schemas.openxmlformats.org/officeDocument/2006/relationships" xmlns:m="http://schemas.openxmlformats.org/officeDocument/2006/math" xmlns:v="urn:schemas-microsoft-com:vml" xmlns:wp14="http://schemas.microsoft.com/office/word/2010/wordprocessingDrawing" xmlns:wp="http://schemas.openxmlformats.org/drawingml/2006/wordprocessingDrawing" xmlns:w10="urn:schemas-microsoft-com:office:word" xmlns:w="http://schemas.openxmlformats.org/wordprocessingml/2006/main" xmlns:w14="http://schemas.microsoft.com/office/word/2010/wordml" xmlns:w15="http://schemas.microsoft.com/office/word/2012/wordml" xmlns:w16se="http://schemas.microsoft.com/office/word/2015/wordml/symex" xmlns:wpg="http://schemas.microsoft.com/office/word/2010/wordprocessingGroup" xmlns:wpi="http://schemas.microsoft.com/office/word/2010/wordprocessingInk" xmlns:wne="http://schemas.microsoft.com/office/word/2006/wordml" xmlns:wps="http://schemas.microsoft.com/office/word/2010/wordprocessingShape" mc:Ignorable="w14 w15 w16se wp14">
+<w:numbering xmlns:wpc="http://schemas.microsoft.com/office/word/2010/wordprocessingCanvas" xmlns:mc="http://schemas.openxmlformats.org/markup-compatibility/2006" xmlns:o="urn:schemas-microsoft-com:office:office" xmlns:r="http://schemas.openxmlformats.org/officeDocument/2006/relationships" xmlns:m="http://schemas.openxmlformats.org/officeDocument/2006/math" xmlns:v="urn:schemas-microsoft-com:vml" xmlns:wp14="http://schemas.microsoft.com/office/word/2010/wordprocessingDrawing" xmlns:wp="http://schemas.openxmlformats.org/drawingml/2006/wordprocessingDrawing" xmlns:w10="urn:schemas-microsoft-com:office:word" xmlns:w="http://schemas.openxmlformats.org/wordprocessingml/2006/main" xmlns:w14="http://schemas.microsoft.com/office/word/2010/wordml" xmlns:w15="http://schemas.microsoft.com/office/word/2012/wordml" xmlns:wpg="http://schemas.microsoft.com/office/word/2010/wordprocessingGroup" xmlns:wpi="http://schemas.microsoft.com/office/word/2010/wordprocessingInk" xmlns:wne="http://schemas.microsoft.com/office/word/2006/wordml" xmlns:wps="http://schemas.microsoft.com/office/word/2010/wordprocessingShape" mc:Ignorable="w14 w15 wp14">
   <w:abstractNum w:abstractNumId="0" w15:restartNumberingAfterBreak="0">
     <w:nsid w:val="02935FC2"/>
     <w:multiLevelType w:val="hybridMultilevel"/>
@@ -1403,7 +1480,7 @@
 </file>
 
 <file path=word/styles.xml><?xml version="1.0" encoding="utf-8"?>
-<w:styles xmlns:mc="http://schemas.openxmlformats.org/markup-compatibility/2006" xmlns:r="http://schemas.openxmlformats.org/officeDocument/2006/relationships" xmlns:w="http://schemas.openxmlformats.org/wordprocessingml/2006/main" xmlns:w14="http://schemas.microsoft.com/office/word/2010/wordml" xmlns:w15="http://schemas.microsoft.com/office/word/2012/wordml" xmlns:w16se="http://schemas.microsoft.com/office/word/2015/wordml/symex" mc:Ignorable="w14 w15 w16se">
+<w:styles xmlns:mc="http://schemas.openxmlformats.org/markup-compatibility/2006" xmlns:r="http://schemas.openxmlformats.org/officeDocument/2006/relationships" xmlns:w="http://schemas.openxmlformats.org/wordprocessingml/2006/main" xmlns:w14="http://schemas.microsoft.com/office/word/2010/wordml" xmlns:w15="http://schemas.microsoft.com/office/word/2012/wordml" mc:Ignorable="w14 w15">
   <w:docDefaults>
     <w:rPrDefault>
       <w:rPr>
@@ -1419,7 +1496,7 @@
       </w:pPr>
     </w:pPrDefault>
   </w:docDefaults>
-  <w:latentStyles w:defLockedState="0" w:defUIPriority="99" w:defSemiHidden="0" w:defUnhideWhenUsed="0" w:defQFormat="0" w:count="372">
+  <w:latentStyles w:defLockedState="0" w:defUIPriority="99" w:defSemiHidden="0" w:defUnhideWhenUsed="0" w:defQFormat="0" w:count="371">
     <w:lsdException w:name="Normal" w:uiPriority="0" w:qFormat="1"/>
     <w:lsdException w:name="heading 1" w:uiPriority="9" w:qFormat="1"/>
     <w:lsdException w:name="heading 2" w:semiHidden="1" w:uiPriority="9" w:unhideWhenUsed="1" w:qFormat="1"/>
@@ -1791,7 +1868,6 @@
     <w:lsdException w:name="List Table 5 Dark Accent 6" w:uiPriority="50"/>
     <w:lsdException w:name="List Table 6 Colorful Accent 6" w:uiPriority="51"/>
     <w:lsdException w:name="List Table 7 Colorful Accent 6" w:uiPriority="52"/>
-    <w:lsdException w:name="Mention" w:semiHidden="1" w:unhideWhenUsed="1"/>
   </w:latentStyles>
   <w:style w:type="paragraph" w:default="1" w:styleId="Normal">
     <w:name w:val="Normal"/>
@@ -2189,7 +2265,7 @@
 </file>
 
 <file path=customXml/itemProps1.xml><?xml version="1.0" encoding="utf-8"?>
-<ds:datastoreItem xmlns:ds="http://schemas.openxmlformats.org/officeDocument/2006/customXml" ds:itemID="{7FAC7E69-9E2C-4653-88BF-6556AC7EDDAD}">
+<ds:datastoreItem xmlns:ds="http://schemas.openxmlformats.org/officeDocument/2006/customXml" ds:itemID="{CDED1A41-F33A-4D18-80FE-7A1C10460C7A}">
   <ds:schemaRefs>
     <ds:schemaRef ds:uri="http://schemas.openxmlformats.org/officeDocument/2006/bibliography"/>
   </ds:schemaRefs>

</xml_diff>